<commit_message>
Add combo items for all media types
</commit_message>
<xml_diff>
--- a/images/attribution.docx
+++ b/images/attribution.docx
@@ -32,19 +32,7 @@
           <w:rPr>
             <w:rStyle w:val="Hyperlink"/>
           </w:rPr>
-          <w:t>mo</w:t>
-        </w:r>
-        <w:r>
-          <w:rPr>
-            <w:rStyle w:val="Hyperlink"/>
-          </w:rPr>
-          <w:t>v</w:t>
-        </w:r>
-        <w:r>
-          <w:rPr>
-            <w:rStyle w:val="Hyperlink"/>
-          </w:rPr>
-          <w:t>ie.png</w:t>
+          <w:t>movie.png</w:t>
         </w:r>
       </w:hyperlink>
       <w:r>
@@ -159,26 +147,44 @@
       </w:r>
     </w:p>
     <w:p>
-      <w:hyperlink r:id="rId16" w:anchor="term=audiobook&amp;page=1&amp;position=48" w:history="1">
-        <w:r>
-          <w:rPr>
-            <w:rStyle w:val="Hyperlink"/>
-          </w:rPr>
-          <w:t>audiobook.</w:t>
-        </w:r>
-        <w:bookmarkStart w:id="0" w:name="_GoBack"/>
-        <w:bookmarkEnd w:id="0"/>
-        <w:r>
-          <w:rPr>
-            <w:rStyle w:val="Hyperlink"/>
-          </w:rPr>
-          <w:t>png</w:t>
+      <w:hyperlink r:id="rId16" w:anchor="term=japanese%20manga&amp;page=1&amp;position=3" w:history="1">
+        <w:r>
+          <w:rPr>
+            <w:rStyle w:val="Hyperlink"/>
+          </w:rPr>
+          <w:t>manga.png</w:t>
         </w:r>
       </w:hyperlink>
       <w:r>
         <w:t xml:space="preserve"> made by </w:t>
       </w:r>
       <w:hyperlink r:id="rId17" w:history="1">
+        <w:r>
+          <w:rPr>
+            <w:rStyle w:val="Hyperlink"/>
+          </w:rPr>
+          <w:t>Those Icons</w:t>
+        </w:r>
+      </w:hyperlink>
+      <w:bookmarkStart w:id="0" w:name="_GoBack"/>
+      <w:bookmarkEnd w:id="0"/>
+      <w:r>
+        <w:t xml:space="preserve"> from www.flaticon.com</w:t>
+      </w:r>
+    </w:p>
+    <w:p>
+      <w:hyperlink r:id="rId18" w:anchor="term=audiobook&amp;page=1&amp;position=48" w:history="1">
+        <w:r>
+          <w:rPr>
+            <w:rStyle w:val="Hyperlink"/>
+          </w:rPr>
+          <w:t>audiobook.png</w:t>
+        </w:r>
+      </w:hyperlink>
+      <w:r>
+        <w:t xml:space="preserve"> made by </w:t>
+      </w:r>
+      <w:hyperlink r:id="rId19" w:history="1">
         <w:r>
           <w:rPr>
             <w:rStyle w:val="Hyperlink"/>

</xml_diff>

<commit_message>
Replace file menu with buttons and replace existing icons with new ones.
</commit_message>
<xml_diff>
--- a/images/attribution.docx
+++ b/images/attribution.docx
@@ -166,6 +166,84 @@
           <w:t>Those Icons</w:t>
         </w:r>
       </w:hyperlink>
+      <w:r>
+        <w:t xml:space="preserve"> from www.flaticon.com</w:t>
+      </w:r>
+    </w:p>
+    <w:p>
+      <w:hyperlink r:id="rId18" w:anchor="term=audiobook&amp;page=1&amp;position=48" w:history="1">
+        <w:r>
+          <w:rPr>
+            <w:rStyle w:val="Hyperlink"/>
+          </w:rPr>
+          <w:t>audiobook.png</w:t>
+        </w:r>
+      </w:hyperlink>
+      <w:r>
+        <w:t xml:space="preserve"> made by </w:t>
+      </w:r>
+      <w:hyperlink r:id="rId19" w:history="1">
+        <w:r>
+          <w:rPr>
+            <w:rStyle w:val="Hyperlink"/>
+          </w:rPr>
+          <w:t>Vectors Market</w:t>
+        </w:r>
+      </w:hyperlink>
+      <w:r>
+        <w:t xml:space="preserve"> from www.flaticon.com</w:t>
+      </w:r>
+    </w:p>
+    <w:p>
+      <w:hyperlink r:id="rId20" w:history="1">
+        <w:r>
+          <w:rPr>
+            <w:rStyle w:val="Hyperlink"/>
+          </w:rPr>
+          <w:t>import_list.png</w:t>
+        </w:r>
+      </w:hyperlink>
+      <w:r>
+        <w:t xml:space="preserve"> </w:t>
+      </w:r>
+      <w:r>
+        <w:t xml:space="preserve">made by </w:t>
+      </w:r>
+      <w:hyperlink r:id="rId21" w:history="1">
+        <w:r>
+          <w:rPr>
+            <w:rStyle w:val="Hyperlink"/>
+          </w:rPr>
+          <w:t>Pixel perfect</w:t>
+        </w:r>
+      </w:hyperlink>
+      <w:r>
+        <w:t xml:space="preserve"> from www.flaticon.com</w:t>
+      </w:r>
+    </w:p>
+    <w:p>
+      <w:hyperlink r:id="rId22" w:history="1">
+        <w:r>
+          <w:rPr>
+            <w:rStyle w:val="Hyperlink"/>
+          </w:rPr>
+          <w:t>export_list.png</w:t>
+        </w:r>
+      </w:hyperlink>
+      <w:r>
+        <w:t xml:space="preserve"> </w:t>
+      </w:r>
+      <w:r>
+        <w:t xml:space="preserve">made by </w:t>
+      </w:r>
+      <w:hyperlink r:id="rId23" w:history="1">
+        <w:r>
+          <w:rPr>
+            <w:rStyle w:val="Hyperlink"/>
+          </w:rPr>
+          <w:t>Pixel perfect</w:t>
+        </w:r>
+      </w:hyperlink>
       <w:bookmarkStart w:id="0" w:name="_GoBack"/>
       <w:bookmarkEnd w:id="0"/>
       <w:r>
@@ -173,28 +251,123 @@
       </w:r>
     </w:p>
     <w:p>
-      <w:hyperlink r:id="rId18" w:anchor="term=audiobook&amp;page=1&amp;position=48" w:history="1">
-        <w:r>
-          <w:rPr>
-            <w:rStyle w:val="Hyperlink"/>
-          </w:rPr>
-          <w:t>audiobook.png</w:t>
+      <w:hyperlink r:id="rId24" w:anchor="term=save&amp;page=1&amp;position=28" w:history="1">
+        <w:r>
+          <w:rPr>
+            <w:rStyle w:val="Hyperlink"/>
+          </w:rPr>
+          <w:t>save_l</w:t>
+        </w:r>
+        <w:r>
+          <w:rPr>
+            <w:rStyle w:val="Hyperlink"/>
+          </w:rPr>
+          <w:t>i</w:t>
+        </w:r>
+        <w:r>
+          <w:rPr>
+            <w:rStyle w:val="Hyperlink"/>
+          </w:rPr>
+          <w:t>st.png</w:t>
         </w:r>
       </w:hyperlink>
       <w:r>
         <w:t xml:space="preserve"> made by </w:t>
       </w:r>
-      <w:hyperlink r:id="rId19" w:history="1">
-        <w:r>
-          <w:rPr>
-            <w:rStyle w:val="Hyperlink"/>
-          </w:rPr>
-          <w:t>Vectors Market</w:t>
-        </w:r>
-      </w:hyperlink>
-      <w:r>
-        <w:t xml:space="preserve"> from www.flaticon.com</w:t>
-      </w:r>
+      <w:hyperlink r:id="rId25" w:history="1">
+        <w:r>
+          <w:rPr>
+            <w:rStyle w:val="Hyperlink"/>
+          </w:rPr>
+          <w:t>Dave Gandy</w:t>
+        </w:r>
+      </w:hyperlink>
+      <w:r>
+        <w:t xml:space="preserve"> from www.flaticon.com</w:t>
+      </w:r>
+    </w:p>
+    <w:p>
+      <w:hyperlink r:id="rId26" w:history="1">
+        <w:r>
+          <w:rPr>
+            <w:rStyle w:val="Hyperlink"/>
+          </w:rPr>
+          <w:t>add_item.png</w:t>
+        </w:r>
+      </w:hyperlink>
+      <w:r>
+        <w:t xml:space="preserve"> </w:t>
+      </w:r>
+      <w:r>
+        <w:t xml:space="preserve">made by </w:t>
+      </w:r>
+      <w:hyperlink r:id="rId27" w:history="1">
+        <w:r>
+          <w:rPr>
+            <w:rStyle w:val="Hyperlink"/>
+          </w:rPr>
+          <w:t>Dave Gandy</w:t>
+        </w:r>
+      </w:hyperlink>
+      <w:r>
+        <w:t xml:space="preserve"> from www.flaticon.com</w:t>
+      </w:r>
+    </w:p>
+    <w:p>
+      <w:hyperlink r:id="rId28" w:history="1">
+        <w:r>
+          <w:rPr>
+            <w:rStyle w:val="Hyperlink"/>
+          </w:rPr>
+          <w:t>remove_item.png</w:t>
+        </w:r>
+      </w:hyperlink>
+      <w:r>
+        <w:t xml:space="preserve"> </w:t>
+      </w:r>
+      <w:r>
+        <w:t xml:space="preserve">made by </w:t>
+      </w:r>
+      <w:hyperlink r:id="rId29" w:history="1">
+        <w:r>
+          <w:rPr>
+            <w:rStyle w:val="Hyperlink"/>
+          </w:rPr>
+          <w:t>Dave Gandy</w:t>
+        </w:r>
+      </w:hyperlink>
+      <w:r>
+        <w:t xml:space="preserve"> from www.flaticon.com</w:t>
+      </w:r>
+    </w:p>
+    <w:p>
+      <w:hyperlink r:id="rId30" w:anchor="term=edit&amp;page=1&amp;position=79" w:history="1">
+        <w:r>
+          <w:rPr>
+            <w:rStyle w:val="Hyperlink"/>
+          </w:rPr>
+          <w:t>edit_item.png</w:t>
+        </w:r>
+      </w:hyperlink>
+      <w:r>
+        <w:t xml:space="preserve"> </w:t>
+      </w:r>
+      <w:bookmarkStart w:id="1" w:name="_Hlk518133502"/>
+      <w:r>
+        <w:t xml:space="preserve">made by </w:t>
+      </w:r>
+      <w:hyperlink r:id="rId31" w:history="1">
+        <w:r>
+          <w:rPr>
+            <w:rStyle w:val="Hyperlink"/>
+          </w:rPr>
+          <w:t>Dave Gandy</w:t>
+        </w:r>
+      </w:hyperlink>
+      <w:r>
+        <w:t xml:space="preserve"> from www.flaticon.com</w:t>
+      </w:r>
+      <w:bookmarkEnd w:id="1"/>
     </w:p>
     <w:sectPr>
       <w:pgSz w:w="12240" w:h="15840"/>

</xml_diff>

<commit_message>
Update the image attribution doc
</commit_message>
<xml_diff>
--- a/images/attribution.docx
+++ b/images/attribution.docx
@@ -3,12 +3,24 @@
 <w:document xmlns:wpc="http://schemas.microsoft.com/office/word/2010/wordprocessingCanvas" xmlns:cx="http://schemas.microsoft.com/office/drawing/2014/chartex" xmlns:cx1="http://schemas.microsoft.com/office/drawing/2015/9/8/chartex" xmlns:cx2="http://schemas.microsoft.com/office/drawing/2015/10/21/chartex" xmlns:cx3="http://schemas.microsoft.com/office/drawing/2016/5/9/chartex" xmlns:cx4="http://schemas.microsoft.com/office/drawing/2016/5/10/chartex" xmlns:cx5="http://schemas.microsoft.com/office/drawing/2016/5/11/chartex" xmlns:cx6="http://schemas.microsoft.com/office/drawing/2016/5/12/chartex" xmlns:cx7="http://schemas.microsoft.com/office/drawing/2016/5/13/chartex" xmlns:cx8="http://schemas.microsoft.com/office/drawing/2016/5/14/chartex" xmlns:mc="http://schemas.openxmlformats.org/markup-compatibility/2006" xmlns:aink="http://schemas.microsoft.com/office/drawing/2016/ink" xmlns:am3d="http://schemas.microsoft.com/office/drawing/2017/model3d" xmlns:o="urn:schemas-microsoft-com:office:office" xmlns:r="http://schemas.openxmlformats.org/officeDocument/2006/relationships" xmlns:m="http://schemas.openxmlformats.org/officeDocument/2006/math" xmlns:v="urn:schemas-microsoft-com:vml" xmlns:wp14="http://schemas.microsoft.com/office/word/2010/wordprocessingDrawing" xmlns:wp="http://schemas.openxmlformats.org/drawingml/2006/wordprocessingDrawing" xmlns:w10="urn:schemas-microsoft-com:office:word" xmlns:w="http://schemas.openxmlformats.org/wordprocessingml/2006/main" xmlns:w14="http://schemas.microsoft.com/office/word/2010/wordml" xmlns:w15="http://schemas.microsoft.com/office/word/2012/wordml" xmlns:w16cid="http://schemas.microsoft.com/office/word/2016/wordml/cid" xmlns:w16se="http://schemas.microsoft.com/office/word/2015/wordml/symex" xmlns:wpg="http://schemas.microsoft.com/office/word/2010/wordprocessingGroup" xmlns:wpi="http://schemas.microsoft.com/office/word/2010/wordprocessingInk" xmlns:wne="http://schemas.microsoft.com/office/word/2006/wordml" xmlns:wps="http://schemas.microsoft.com/office/word/2010/wordprocessingShape" mc:Ignorable="w14 w15 w16se w16cid wp14">
   <w:body>
     <w:p>
-      <w:hyperlink r:id="rId4" w:anchor="term=video%20game&amp;page=2&amp;position=40" w:history="1">
-        <w:r>
-          <w:rPr>
-            <w:rStyle w:val="Hyperlink"/>
-          </w:rPr>
-          <w:t>video_game.png</w:t>
+      <w:hyperlink r:id="rId4" w:history="1">
+        <w:r>
+          <w:rPr>
+            <w:rStyle w:val="Hyperlink"/>
+          </w:rPr>
+          <w:t>omnilog</w:t>
+        </w:r>
+        <w:r>
+          <w:rPr>
+            <w:rStyle w:val="Hyperlink"/>
+          </w:rPr>
+          <w:t>_</w:t>
+        </w:r>
+        <w:r>
+          <w:rPr>
+            <w:rStyle w:val="Hyperlink"/>
+          </w:rPr>
+          <w:t>logo.png</w:t>
         </w:r>
       </w:hyperlink>
       <w:r>
@@ -19,9 +31,11 @@
           <w:rPr>
             <w:rStyle w:val="Hyperlink"/>
           </w:rPr>
-          <w:t>photo3idea_studio</w:t>
-        </w:r>
-      </w:hyperlink>
+          <w:t>Smashicons</w:t>
+        </w:r>
+      </w:hyperlink>
+      <w:bookmarkStart w:id="0" w:name="_GoBack"/>
+      <w:bookmarkEnd w:id="0"/>
       <w:r>
         <w:t xml:space="preserve"> from www.flaticon.com</w:t>
       </w:r>
@@ -32,18 +46,21 @@
           <w:rPr>
             <w:rStyle w:val="Hyperlink"/>
           </w:rPr>
-          <w:t>movie.png</w:t>
-        </w:r>
-      </w:hyperlink>
-      <w:r>
-        <w:t xml:space="preserve"> made by </w:t>
+          <w:t>import_list.png</w:t>
+        </w:r>
+      </w:hyperlink>
+      <w:r>
+        <w:t xml:space="preserve"> </w:t>
+      </w:r>
+      <w:r>
+        <w:t xml:space="preserve">made by </w:t>
       </w:r>
       <w:hyperlink r:id="rId7" w:history="1">
         <w:r>
           <w:rPr>
             <w:rStyle w:val="Hyperlink"/>
           </w:rPr>
-          <w:t>Good Ware</w:t>
+          <w:t>Pixel perfect</w:t>
         </w:r>
       </w:hyperlink>
       <w:r>
@@ -51,23 +68,26 @@
       </w:r>
     </w:p>
     <w:p>
-      <w:hyperlink r:id="rId8" w:anchor="term=TV&amp;page=1&amp;position=11" w:history="1">
-        <w:r>
-          <w:rPr>
-            <w:rStyle w:val="Hyperlink"/>
-          </w:rPr>
-          <w:t>tv.png</w:t>
-        </w:r>
-      </w:hyperlink>
-      <w:r>
-        <w:t xml:space="preserve"> made by </w:t>
+      <w:hyperlink r:id="rId8" w:history="1">
+        <w:r>
+          <w:rPr>
+            <w:rStyle w:val="Hyperlink"/>
+          </w:rPr>
+          <w:t>export_list.png</w:t>
+        </w:r>
+      </w:hyperlink>
+      <w:r>
+        <w:t xml:space="preserve"> </w:t>
+      </w:r>
+      <w:r>
+        <w:t xml:space="preserve">made by </w:t>
       </w:r>
       <w:hyperlink r:id="rId9" w:history="1">
         <w:r>
           <w:rPr>
             <w:rStyle w:val="Hyperlink"/>
           </w:rPr>
-          <w:t>Freepik</w:t>
+          <w:t>Pixel perfect</w:t>
         </w:r>
       </w:hyperlink>
       <w:r>
@@ -75,12 +95,12 @@
       </w:r>
     </w:p>
     <w:p>
-      <w:hyperlink r:id="rId10" w:anchor="term=book&amp;page=1&amp;position=3" w:history="1">
-        <w:r>
-          <w:rPr>
-            <w:rStyle w:val="Hyperlink"/>
-          </w:rPr>
-          <w:t>book.png</w:t>
+      <w:hyperlink r:id="rId10" w:anchor="term=save&amp;page=1&amp;position=28" w:history="1">
+        <w:r>
+          <w:rPr>
+            <w:rStyle w:val="Hyperlink"/>
+          </w:rPr>
+          <w:t>save_list.png</w:t>
         </w:r>
       </w:hyperlink>
       <w:r>
@@ -91,7 +111,7 @@
           <w:rPr>
             <w:rStyle w:val="Hyperlink"/>
           </w:rPr>
-          <w:t>Freepik</w:t>
+          <w:t>Dave Gandy</w:t>
         </w:r>
       </w:hyperlink>
       <w:r>
@@ -99,23 +119,26 @@
       </w:r>
     </w:p>
     <w:p>
-      <w:hyperlink r:id="rId12" w:history="1">
-        <w:r>
-          <w:rPr>
-            <w:rStyle w:val="Hyperlink"/>
-          </w:rPr>
-          <w:t>music.png</w:t>
-        </w:r>
-      </w:hyperlink>
-      <w:r>
-        <w:t xml:space="preserve"> made by </w:t>
+      <w:hyperlink r:id="rId12" w:anchor="term=categories&amp;page=1&amp;position=1" w:history="1">
+        <w:r>
+          <w:rPr>
+            <w:rStyle w:val="Hyperlink"/>
+          </w:rPr>
+          <w:t>categories.png</w:t>
+        </w:r>
+      </w:hyperlink>
+      <w:r>
+        <w:t xml:space="preserve"> made by</w:t>
+      </w:r>
+      <w:r>
+        <w:t xml:space="preserve"> </w:t>
       </w:r>
       <w:hyperlink r:id="rId13" w:history="1">
         <w:r>
           <w:rPr>
             <w:rStyle w:val="Hyperlink"/>
           </w:rPr>
-          <w:t>Dirtyworks</w:t>
+          <w:t>Dave Gandy</w:t>
         </w:r>
       </w:hyperlink>
       <w:r>
@@ -123,12 +146,12 @@
       </w:r>
     </w:p>
     <w:p>
-      <w:hyperlink r:id="rId14" w:anchor="term=japanese%20anime&amp;page=1&amp;position=13" w:history="1">
-        <w:r>
-          <w:rPr>
-            <w:rStyle w:val="Hyperlink"/>
-          </w:rPr>
-          <w:t>anime.png</w:t>
+      <w:hyperlink r:id="rId14" w:anchor="term=fields&amp;page=2&amp;position=53" w:history="1">
+        <w:r>
+          <w:rPr>
+            <w:rStyle w:val="Hyperlink"/>
+          </w:rPr>
+          <w:t>fields.png</w:t>
         </w:r>
       </w:hyperlink>
       <w:r>
@@ -139,7 +162,7 @@
           <w:rPr>
             <w:rStyle w:val="Hyperlink"/>
           </w:rPr>
-          <w:t>Those Icons</w:t>
+          <w:t>Freepik</w:t>
         </w:r>
       </w:hyperlink>
       <w:r>
@@ -147,12 +170,12 @@
       </w:r>
     </w:p>
     <w:p>
-      <w:hyperlink r:id="rId16" w:anchor="term=japanese%20manga&amp;page=1&amp;position=3" w:history="1">
-        <w:r>
-          <w:rPr>
-            <w:rStyle w:val="Hyperlink"/>
-          </w:rPr>
-          <w:t>manga.png</w:t>
+      <w:hyperlink r:id="rId16" w:anchor="term=search&amp;page=1&amp;position=32" w:history="1">
+        <w:r>
+          <w:rPr>
+            <w:rStyle w:val="Hyperlink"/>
+          </w:rPr>
+          <w:t>search_list.png</w:t>
         </w:r>
       </w:hyperlink>
       <w:r>
@@ -163,7 +186,7 @@
           <w:rPr>
             <w:rStyle w:val="Hyperlink"/>
           </w:rPr>
-          <w:t>Those Icons</w:t>
+          <w:t>Dave Gandy</w:t>
         </w:r>
       </w:hyperlink>
       <w:r>
@@ -171,12 +194,12 @@
       </w:r>
     </w:p>
     <w:p>
-      <w:hyperlink r:id="rId18" w:anchor="term=audiobook&amp;page=1&amp;position=48" w:history="1">
-        <w:r>
-          <w:rPr>
-            <w:rStyle w:val="Hyperlink"/>
-          </w:rPr>
-          <w:t>audiobook.png</w:t>
+      <w:hyperlink r:id="rId18" w:history="1">
+        <w:r>
+          <w:rPr>
+            <w:rStyle w:val="Hyperlink"/>
+          </w:rPr>
+          <w:t>add_item.png</w:t>
         </w:r>
       </w:hyperlink>
       <w:r>
@@ -187,7 +210,7 @@
           <w:rPr>
             <w:rStyle w:val="Hyperlink"/>
           </w:rPr>
-          <w:t>Vectors Market</w:t>
+          <w:t>Dave Gandy</w:t>
         </w:r>
       </w:hyperlink>
       <w:r>
@@ -200,21 +223,18 @@
           <w:rPr>
             <w:rStyle w:val="Hyperlink"/>
           </w:rPr>
-          <w:t>import_list.png</w:t>
-        </w:r>
-      </w:hyperlink>
-      <w:r>
-        <w:t xml:space="preserve"> </w:t>
-      </w:r>
-      <w:r>
-        <w:t xml:space="preserve">made by </w:t>
+          <w:t>remove_item.png</w:t>
+        </w:r>
+      </w:hyperlink>
+      <w:r>
+        <w:t xml:space="preserve"> made by </w:t>
       </w:r>
       <w:hyperlink r:id="rId21" w:history="1">
         <w:r>
           <w:rPr>
             <w:rStyle w:val="Hyperlink"/>
           </w:rPr>
-          <w:t>Pixel perfect</w:t>
+          <w:t>Dave Gandy</w:t>
         </w:r>
       </w:hyperlink>
       <w:r>
@@ -222,198 +242,22 @@
       </w:r>
     </w:p>
     <w:p>
-      <w:hyperlink r:id="rId22" w:history="1">
-        <w:r>
-          <w:rPr>
-            <w:rStyle w:val="Hyperlink"/>
-          </w:rPr>
-          <w:t>export_list.png</w:t>
+      <w:hyperlink r:id="rId22" w:anchor="term=edit&amp;page=1&amp;position=79" w:history="1">
+        <w:r>
+          <w:rPr>
+            <w:rStyle w:val="Hyperlink"/>
+          </w:rPr>
+          <w:t>edit_item.png</w:t>
         </w:r>
       </w:hyperlink>
       <w:r>
         <w:t xml:space="preserve"> </w:t>
       </w:r>
+      <w:bookmarkStart w:id="1" w:name="_Hlk518133502"/>
       <w:r>
         <w:t xml:space="preserve">made by </w:t>
       </w:r>
       <w:hyperlink r:id="rId23" w:history="1">
-        <w:r>
-          <w:rPr>
-            <w:rStyle w:val="Hyperlink"/>
-          </w:rPr>
-          <w:t>Pixel perfect</w:t>
-        </w:r>
-      </w:hyperlink>
-      <w:r>
-        <w:t xml:space="preserve"> from www.flaticon.com</w:t>
-      </w:r>
-    </w:p>
-    <w:p>
-      <w:hyperlink r:id="rId24" w:anchor="term=save&amp;page=1&amp;position=28" w:history="1">
-        <w:r>
-          <w:rPr>
-            <w:rStyle w:val="Hyperlink"/>
-          </w:rPr>
-          <w:t>save_list.png</w:t>
-        </w:r>
-      </w:hyperlink>
-      <w:r>
-        <w:t xml:space="preserve"> made by </w:t>
-      </w:r>
-      <w:hyperlink r:id="rId25" w:history="1">
-        <w:r>
-          <w:rPr>
-            <w:rStyle w:val="Hyperlink"/>
-          </w:rPr>
-          <w:t>Dave Gandy</w:t>
-        </w:r>
-      </w:hyperlink>
-      <w:r>
-        <w:t xml:space="preserve"> from www.flaticon.com</w:t>
-      </w:r>
-    </w:p>
-    <w:p>
-      <w:hyperlink r:id="rId26" w:anchor="term=categories&amp;page=1&amp;position=1" w:history="1">
-        <w:r>
-          <w:rPr>
-            <w:rStyle w:val="Hyperlink"/>
-          </w:rPr>
-          <w:t>categories.png</w:t>
-        </w:r>
-      </w:hyperlink>
-      <w:r>
-        <w:t xml:space="preserve"> made by</w:t>
-      </w:r>
-      <w:r>
-        <w:t xml:space="preserve"> </w:t>
-      </w:r>
-      <w:hyperlink r:id="rId27" w:history="1">
-        <w:r>
-          <w:rPr>
-            <w:rStyle w:val="Hyperlink"/>
-          </w:rPr>
-          <w:t>Dave Gandy</w:t>
-        </w:r>
-      </w:hyperlink>
-      <w:bookmarkStart w:id="0" w:name="_GoBack"/>
-      <w:bookmarkEnd w:id="0"/>
-      <w:r>
-        <w:t xml:space="preserve"> from www.flaticon.com</w:t>
-      </w:r>
-    </w:p>
-    <w:p>
-      <w:hyperlink r:id="rId28" w:anchor="term=fields&amp;page=2&amp;position=53" w:history="1">
-        <w:r>
-          <w:rPr>
-            <w:rStyle w:val="Hyperlink"/>
-          </w:rPr>
-          <w:t>fields.png</w:t>
-        </w:r>
-      </w:hyperlink>
-      <w:r>
-        <w:t xml:space="preserve"> made by </w:t>
-      </w:r>
-      <w:hyperlink r:id="rId29" w:history="1">
-        <w:r>
-          <w:rPr>
-            <w:rStyle w:val="Hyperlink"/>
-          </w:rPr>
-          <w:t>Freepik</w:t>
-        </w:r>
-      </w:hyperlink>
-      <w:r>
-        <w:t xml:space="preserve"> from www.flaticon.com</w:t>
-      </w:r>
-    </w:p>
-    <w:p>
-      <w:hyperlink r:id="rId30" w:anchor="term=search&amp;page=1&amp;position=32" w:history="1">
-        <w:r>
-          <w:rPr>
-            <w:rStyle w:val="Hyperlink"/>
-          </w:rPr>
-          <w:t>search_list.png</w:t>
-        </w:r>
-      </w:hyperlink>
-      <w:r>
-        <w:t xml:space="preserve"> made by </w:t>
-      </w:r>
-      <w:hyperlink r:id="rId31" w:history="1">
-        <w:r>
-          <w:rPr>
-            <w:rStyle w:val="Hyperlink"/>
-          </w:rPr>
-          <w:t>Dave Gandy</w:t>
-        </w:r>
-      </w:hyperlink>
-      <w:r>
-        <w:t xml:space="preserve"> from www.flaticon.com</w:t>
-      </w:r>
-    </w:p>
-    <w:p>
-      <w:hyperlink r:id="rId32" w:history="1">
-        <w:r>
-          <w:rPr>
-            <w:rStyle w:val="Hyperlink"/>
-          </w:rPr>
-          <w:t>add_item.png</w:t>
-        </w:r>
-      </w:hyperlink>
-      <w:r>
-        <w:t xml:space="preserve"> made by </w:t>
-      </w:r>
-      <w:hyperlink r:id="rId33" w:history="1">
-        <w:r>
-          <w:rPr>
-            <w:rStyle w:val="Hyperlink"/>
-          </w:rPr>
-          <w:t>Dave Gandy</w:t>
-        </w:r>
-      </w:hyperlink>
-      <w:r>
-        <w:t xml:space="preserve"> from www.flaticon.com</w:t>
-      </w:r>
-    </w:p>
-    <w:p>
-      <w:hyperlink r:id="rId34" w:history="1">
-        <w:r>
-          <w:rPr>
-            <w:rStyle w:val="Hyperlink"/>
-          </w:rPr>
-          <w:t>remove_item.png</w:t>
-        </w:r>
-      </w:hyperlink>
-      <w:r>
-        <w:t xml:space="preserve"> made by </w:t>
-      </w:r>
-      <w:hyperlink r:id="rId35" w:history="1">
-        <w:r>
-          <w:rPr>
-            <w:rStyle w:val="Hyperlink"/>
-          </w:rPr>
-          <w:t>Dave Gandy</w:t>
-        </w:r>
-      </w:hyperlink>
-      <w:r>
-        <w:t xml:space="preserve"> from www.flaticon.com</w:t>
-      </w:r>
-    </w:p>
-    <w:p>
-      <w:hyperlink r:id="rId36" w:anchor="term=edit&amp;page=1&amp;position=79" w:history="1">
-        <w:r>
-          <w:rPr>
-            <w:rStyle w:val="Hyperlink"/>
-          </w:rPr>
-          <w:t>edit_item.png</w:t>
-        </w:r>
-      </w:hyperlink>
-      <w:r>
-        <w:t xml:space="preserve"> </w:t>
-      </w:r>
-      <w:bookmarkStart w:id="1" w:name="_Hlk518133502"/>
-      <w:r>
-        <w:t xml:space="preserve">made by </w:t>
-      </w:r>
-      <w:hyperlink r:id="rId37" w:history="1">
         <w:r>
           <w:rPr>
             <w:rStyle w:val="Hyperlink"/>
@@ -427,7 +271,7 @@
       <w:bookmarkEnd w:id="1"/>
     </w:p>
     <w:p>
-      <w:hyperlink r:id="rId38" w:history="1">
+      <w:hyperlink r:id="rId24" w:history="1">
         <w:r>
           <w:rPr>
             <w:rStyle w:val="Hyperlink"/>
@@ -438,7 +282,7 @@
       <w:r>
         <w:t xml:space="preserve"> made by </w:t>
       </w:r>
-      <w:hyperlink r:id="rId39" w:history="1">
+      <w:hyperlink r:id="rId25" w:history="1">
         <w:r>
           <w:rPr>
             <w:rStyle w:val="Hyperlink"/>
@@ -477,7 +321,7 @@
       </w:pPr>
     </w:pPrDefault>
   </w:docDefaults>
-  <w:latentStyles w:defLockedState="0" w:defUIPriority="99" w:defSemiHidden="0" w:defUnhideWhenUsed="0" w:defQFormat="0" w:count="375">
+  <w:latentStyles w:defLockedState="0" w:defUIPriority="99" w:defSemiHidden="0" w:defUnhideWhenUsed="0" w:defQFormat="0" w:count="376">
     <w:lsdException w:name="Normal" w:uiPriority="0" w:qFormat="1"/>
     <w:lsdException w:name="heading 1" w:uiPriority="9" w:qFormat="1"/>
     <w:lsdException w:name="heading 2" w:semiHidden="1" w:uiPriority="9" w:unhideWhenUsed="1" w:qFormat="1"/>
@@ -583,7 +427,6 @@
     <w:lsdException w:name="HTML Sample" w:semiHidden="1" w:unhideWhenUsed="1"/>
     <w:lsdException w:name="HTML Typewriter" w:semiHidden="1" w:unhideWhenUsed="1"/>
     <w:lsdException w:name="HTML Variable" w:semiHidden="1" w:unhideWhenUsed="1"/>
-    <w:lsdException w:name="Normal Table" w:semiHidden="1" w:unhideWhenUsed="1"/>
     <w:lsdException w:name="annotation subject" w:semiHidden="1" w:unhideWhenUsed="1"/>
     <w:lsdException w:name="No List" w:semiHidden="1" w:unhideWhenUsed="1"/>
     <w:lsdException w:name="Outline List 1" w:semiHidden="1" w:unhideWhenUsed="1"/>
@@ -630,10 +473,8 @@
     <w:lsdException w:name="Table Subtle 2" w:semiHidden="1" w:unhideWhenUsed="1"/>
     <w:lsdException w:name="Table Web 1" w:semiHidden="1" w:unhideWhenUsed="1"/>
     <w:lsdException w:name="Table Web 2" w:semiHidden="1" w:unhideWhenUsed="1"/>
-    <w:lsdException w:name="Table Web 3" w:semiHidden="1" w:unhideWhenUsed="1"/>
     <w:lsdException w:name="Balloon Text" w:semiHidden="1" w:unhideWhenUsed="1"/>
     <w:lsdException w:name="Table Grid" w:uiPriority="39"/>
-    <w:lsdException w:name="Table Theme" w:semiHidden="1" w:unhideWhenUsed="1"/>
     <w:lsdException w:name="Placeholder Text" w:semiHidden="1"/>
     <w:lsdException w:name="No Spacing" w:uiPriority="1" w:qFormat="1"/>
     <w:lsdException w:name="Light Shading" w:uiPriority="60"/>
@@ -853,6 +694,7 @@
     <w:lsdException w:name="Smart Hyperlink" w:semiHidden="1" w:unhideWhenUsed="1"/>
     <w:lsdException w:name="Hashtag" w:semiHidden="1" w:unhideWhenUsed="1"/>
     <w:lsdException w:name="Unresolved Mention" w:semiHidden="1" w:unhideWhenUsed="1"/>
+    <w:lsdException w:name="Smart Link" w:semiHidden="1" w:unhideWhenUsed="1"/>
   </w:latentStyles>
   <w:style w:type="paragraph" w:default="1" w:styleId="Normal">
     <w:name w:val="Normal"/>

</xml_diff>